<commit_message>
Fixed API spec link
</commit_message>
<xml_diff>
--- a/doc/release/HPC DME Release Notes 2.6.0.docx
+++ b/doc/release/HPC DME Release Notes 2.6.0.docx
@@ -1920,40 +1920,16 @@
               </w:rPr>
               <w:t>HPCDATAMGM-</w:t>
             </w:r>
-            <w:del w:id="0" w:author="Frost, Ruth (NIH/NCI) [C]" w:date="2021-03-30T13:25:00Z">
-              <w:r>
-                <w:rPr>
-                  <w:rFonts w:cstheme="minorHAnsi"/>
-                  <w:bCs/>
-                  <w:sz w:val="28"/>
-                  <w:szCs w:val="28"/>
-                  <w:u w:val="single"/>
-                </w:rPr>
-                <w:delText>1</w:delText>
-              </w:r>
-              <w:r>
-                <w:rPr>
-                  <w:rFonts w:cstheme="minorHAnsi"/>
-                  <w:bCs/>
-                  <w:sz w:val="28"/>
-                  <w:szCs w:val="28"/>
-                  <w:u w:val="single"/>
-                </w:rPr>
-                <w:delText>305</w:delText>
-              </w:r>
-            </w:del>
-            <w:ins w:id="1" w:author="Frost, Ruth (NIH/NCI) [C]" w:date="2021-03-30T13:24:00Z">
-              <w:r>
-                <w:rPr>
-                  <w:rFonts w:cstheme="minorHAnsi"/>
-                  <w:bCs/>
-                  <w:sz w:val="28"/>
-                  <w:szCs w:val="28"/>
-                  <w:u w:val="single"/>
-                </w:rPr>
-                <w:t>1440</w:t>
-              </w:r>
-            </w:ins>
+            <w:r>
+              <w:rPr>
+                <w:rFonts w:cstheme="minorHAnsi"/>
+                <w:bCs/>
+                <w:sz w:val="28"/>
+                <w:szCs w:val="28"/>
+                <w:u w:val="single"/>
+              </w:rPr>
+              <w:t>1440</w:t>
+            </w:r>
             <w:r>
               <w:rPr>
                 <w:rFonts w:cstheme="minorHAnsi"/>
@@ -2125,16 +2101,14 @@
                 <w:t>Managing Permissions in Bulk via the GUI</w:t>
               </w:r>
             </w:hyperlink>
-            <w:ins w:id="2" w:author="Frost, Ruth (NIH/NCI) [C]" w:date="2021-03-30T13:26:00Z">
-              <w:r>
-                <w:rPr>
-                  <w:bCs/>
-                  <w:sz w:val="28"/>
-                  <w:szCs w:val="28"/>
-                </w:rPr>
-                <w:t>.</w:t>
-              </w:r>
-            </w:ins>
+            <w:r>
+              <w:rPr>
+                <w:bCs/>
+                <w:sz w:val="28"/>
+                <w:szCs w:val="28"/>
+              </w:rPr>
+              <w:t>.</w:t>
+            </w:r>
           </w:p>
           <w:p>
             <w:pPr>
@@ -2165,7 +2139,6 @@
               </w:rPr>
               <w:t xml:space="preserve">: Enhanced the </w:t>
             </w:r>
-            <w:proofErr w:type="spellStart"/>
             <w:r>
               <w:rPr>
                 <w:rFonts w:cstheme="minorHAnsi"/>
@@ -2177,7 +2150,6 @@
               </w:rPr>
               <w:t>dm_register_dataobject_presigned</w:t>
             </w:r>
-            <w:proofErr w:type="spellEnd"/>
             <w:r>
               <w:rPr>
                 <w:rFonts w:cstheme="minorHAnsi"/>
@@ -2185,9 +2157,8 @@
                 <w:sz w:val="28"/>
                 <w:szCs w:val="28"/>
               </w:rPr>
-              <w:t xml:space="preserve"> command line utility (CLU) to archive a single file to an AWS S3 location using </w:t>
-            </w:r>
-            <w:proofErr w:type="spellStart"/>
+              <w:t xml:space="preserve"> command line utility (CLU) to archive a single file to an AWS S3 location using presigned URL. Previously, only archival to Cloudian could be performed using </w:t>
+            </w:r>
             <w:r>
               <w:rPr>
                 <w:rFonts w:cstheme="minorHAnsi"/>
@@ -2195,9 +2166,8 @@
                 <w:sz w:val="28"/>
                 <w:szCs w:val="28"/>
               </w:rPr>
-              <w:t>presigned</w:t>
-            </w:r>
-            <w:proofErr w:type="spellEnd"/>
+              <w:t>this CLU</w:t>
+            </w:r>
             <w:r>
               <w:rPr>
                 <w:rFonts w:cstheme="minorHAnsi"/>
@@ -2205,72 +2175,24 @@
                 <w:sz w:val="28"/>
                 <w:szCs w:val="28"/>
               </w:rPr>
-              <w:t xml:space="preserve"> URL. Previously, only archival to </w:t>
-            </w:r>
-            <w:proofErr w:type="spellStart"/>
-            <w:r>
-              <w:rPr>
-                <w:rFonts w:cstheme="minorHAnsi"/>
+              <w:t xml:space="preserve">. </w:t>
+            </w:r>
+            <w:r>
+              <w:rPr>
                 <w:bCs/>
                 <w:sz w:val="28"/>
                 <w:szCs w:val="28"/>
               </w:rPr>
-              <w:t>Cloudian</w:t>
-            </w:r>
-            <w:proofErr w:type="spellEnd"/>
-            <w:r>
-              <w:rPr>
-                <w:rFonts w:cstheme="minorHAnsi"/>
+              <w:t>For details</w:t>
+            </w:r>
+            <w:r>
+              <w:rPr>
                 <w:bCs/>
                 <w:sz w:val="28"/>
                 <w:szCs w:val="28"/>
               </w:rPr>
-              <w:t xml:space="preserve"> could be performed using </w:t>
-            </w:r>
-            <w:r>
-              <w:rPr>
-                <w:rFonts w:cstheme="minorHAnsi"/>
-                <w:bCs/>
-                <w:sz w:val="28"/>
-                <w:szCs w:val="28"/>
-              </w:rPr>
-              <w:t>this CLU</w:t>
-            </w:r>
-            <w:r>
-              <w:rPr>
-                <w:rFonts w:cstheme="minorHAnsi"/>
-                <w:bCs/>
-                <w:sz w:val="28"/>
-                <w:szCs w:val="28"/>
-              </w:rPr>
-              <w:t xml:space="preserve">. </w:t>
-            </w:r>
-            <w:r>
-              <w:rPr>
-                <w:bCs/>
-                <w:sz w:val="28"/>
-                <w:szCs w:val="28"/>
-              </w:rPr>
-              <w:t>For details</w:t>
-            </w:r>
-            <w:r>
-              <w:rPr>
-                <w:bCs/>
-                <w:sz w:val="28"/>
-                <w:szCs w:val="28"/>
-              </w:rPr>
               <w:t xml:space="preserve"> on using this CLU</w:t>
             </w:r>
-            <w:del w:id="3" w:author="Frost, Ruth (NIH/NCI) [C]" w:date="2021-03-30T13:31:00Z">
-              <w:r>
-                <w:rPr>
-                  <w:bCs/>
-                  <w:sz w:val="28"/>
-                  <w:szCs w:val="28"/>
-                </w:rPr>
-                <w:delText xml:space="preserve"> </w:delText>
-              </w:r>
-            </w:del>
             <w:r>
               <w:rPr>
                 <w:bCs/>
@@ -2303,31 +2225,18 @@
                   <w:sz w:val="28"/>
                   <w:szCs w:val="28"/>
                 </w:rPr>
-                <w:t xml:space="preserve">Using </w:t>
+                <w:t>Using dm_register_dataobject_presigned</w:t>
               </w:r>
-              <w:proofErr w:type="spellStart"/>
-              <w:r>
-                <w:rPr>
-                  <w:rStyle w:val="Hyperlink"/>
-                  <w:bCs/>
-                  <w:sz w:val="28"/>
-                  <w:szCs w:val="28"/>
-                </w:rPr>
-                <w:t>dm_register_dataobject_presigned</w:t>
-              </w:r>
-              <w:proofErr w:type="spellEnd"/>
             </w:hyperlink>
-            <w:ins w:id="4" w:author="Frost, Ruth (NIH/NCI) [C]" w:date="2021-03-30T13:26:00Z">
-              <w:r>
-                <w:rPr>
-                  <w:rFonts w:cstheme="minorHAnsi"/>
-                  <w:bCs/>
-                  <w:sz w:val="28"/>
-                  <w:szCs w:val="28"/>
-                </w:rPr>
-                <w:t>.</w:t>
-              </w:r>
-            </w:ins>
+            <w:r>
+              <w:rPr>
+                <w:rFonts w:cstheme="minorHAnsi"/>
+                <w:bCs/>
+                <w:sz w:val="28"/>
+                <w:szCs w:val="28"/>
+              </w:rPr>
+              <w:t>.</w:t>
+            </w:r>
           </w:p>
           <w:p>
             <w:pPr>
@@ -2346,7 +2255,6 @@
                 <w:szCs w:val="28"/>
               </w:rPr>
             </w:pPr>
-            <w:proofErr w:type="spellStart"/>
             <w:r>
               <w:rPr>
                 <w:rFonts w:cstheme="minorHAnsi"/>
@@ -2357,9 +2265,8 @@
                 <w:szCs w:val="28"/>
                 <w:u w:val="single"/>
               </w:rPr>
-              <w:t>Misc</w:t>
-            </w:r>
-            <w:proofErr w:type="spellEnd"/>
+              <w:t>Misc/</w:t>
+            </w:r>
             <w:r>
               <w:rPr>
                 <w:rFonts w:cstheme="minorHAnsi"/>
@@ -2370,7 +2277,7 @@
                 <w:szCs w:val="28"/>
                 <w:u w:val="single"/>
               </w:rPr>
-              <w:t>/</w:t>
+              <w:t>Bug Fixes</w:t>
             </w:r>
             <w:r>
               <w:rPr>
@@ -2382,144 +2289,116 @@
                 <w:szCs w:val="28"/>
                 <w:u w:val="single"/>
               </w:rPr>
-              <w:t>Bug Fixes</w:t>
-            </w:r>
-            <w:r>
-              <w:rPr>
-                <w:rFonts w:cstheme="minorHAnsi"/>
-                <w:b/>
+              <w:t>:</w:t>
+            </w:r>
+          </w:p>
+          <w:p>
+            <w:pPr>
+              <w:rPr>
+                <w:rFonts w:cstheme="minorHAnsi"/>
                 <w:bCs/>
-                <w:color w:val="000000"/>
                 <w:sz w:val="28"/>
                 <w:szCs w:val="28"/>
                 <w:u w:val="single"/>
               </w:rPr>
+            </w:pPr>
+          </w:p>
+          <w:p>
+            <w:pPr>
+              <w:rPr>
+                <w:sz w:val="28"/>
+                <w:szCs w:val="28"/>
+              </w:rPr>
+            </w:pPr>
+            <w:r>
+              <w:rPr>
+                <w:sz w:val="28"/>
+                <w:szCs w:val="28"/>
+                <w:u w:val="single"/>
+              </w:rPr>
+              <w:t>HPCDATAMGM-</w:t>
+            </w:r>
+            <w:r>
+              <w:rPr>
+                <w:sz w:val="28"/>
+                <w:szCs w:val="28"/>
+                <w:u w:val="single"/>
+              </w:rPr>
+              <w:t>14</w:t>
+            </w:r>
+            <w:r>
+              <w:rPr>
+                <w:sz w:val="28"/>
+                <w:szCs w:val="28"/>
+                <w:u w:val="single"/>
+              </w:rPr>
+              <w:t>36</w:t>
+            </w:r>
+            <w:r>
+              <w:rPr>
+                <w:sz w:val="28"/>
+                <w:szCs w:val="28"/>
+              </w:rPr>
+              <w:t xml:space="preserve">: </w:t>
+            </w:r>
+            <w:r>
+              <w:rPr>
+                <w:sz w:val="28"/>
+                <w:szCs w:val="28"/>
+              </w:rPr>
+              <w:t>Fixed error message during Globus download to remove internal implementation detail and provide information that will enable users to fix their Globus endpoint setting.</w:t>
+            </w:r>
+          </w:p>
+          <w:p>
+            <w:pPr>
+              <w:rPr>
+                <w:rFonts w:cstheme="minorHAnsi"/>
+                <w:bCs/>
+                <w:sz w:val="28"/>
+                <w:szCs w:val="28"/>
+                <w:u w:val="single"/>
+              </w:rPr>
+            </w:pPr>
+          </w:p>
+          <w:p>
+            <w:pPr>
+              <w:rPr>
+                <w:sz w:val="28"/>
+                <w:szCs w:val="28"/>
+              </w:rPr>
+            </w:pPr>
+            <w:r>
+              <w:rPr>
+                <w:sz w:val="28"/>
+                <w:szCs w:val="28"/>
+                <w:u w:val="single"/>
+              </w:rPr>
+              <w:t>HPCDAMAMGM-1</w:t>
+            </w:r>
+            <w:r>
+              <w:rPr>
+                <w:sz w:val="28"/>
+                <w:szCs w:val="28"/>
+                <w:u w:val="single"/>
+              </w:rPr>
+              <w:t>4</w:t>
+            </w:r>
+            <w:r>
+              <w:rPr>
+                <w:sz w:val="28"/>
+                <w:szCs w:val="28"/>
+                <w:u w:val="single"/>
+              </w:rPr>
+              <w:t>38</w:t>
+            </w:r>
+            <w:r>
+              <w:rPr>
+                <w:sz w:val="28"/>
+                <w:szCs w:val="28"/>
+                <w:u w:val="single"/>
+              </w:rPr>
               <w:t>:</w:t>
             </w:r>
-          </w:p>
-          <w:p>
-            <w:pPr>
-              <w:rPr>
-                <w:rFonts w:cstheme="minorHAnsi"/>
-                <w:bCs/>
-                <w:sz w:val="28"/>
-                <w:szCs w:val="28"/>
-                <w:u w:val="single"/>
-              </w:rPr>
-            </w:pPr>
-          </w:p>
-          <w:p>
-            <w:pPr>
-              <w:rPr>
-                <w:sz w:val="28"/>
-                <w:szCs w:val="28"/>
-              </w:rPr>
-            </w:pPr>
-            <w:r>
-              <w:rPr>
-                <w:sz w:val="28"/>
-                <w:szCs w:val="28"/>
-                <w:u w:val="single"/>
-              </w:rPr>
-              <w:t>HPCDATAMGM-</w:t>
-            </w:r>
-            <w:r>
-              <w:rPr>
-                <w:sz w:val="28"/>
-                <w:szCs w:val="28"/>
-                <w:u w:val="single"/>
-              </w:rPr>
-              <w:t>14</w:t>
-            </w:r>
-            <w:r>
-              <w:rPr>
-                <w:sz w:val="28"/>
-                <w:szCs w:val="28"/>
-                <w:u w:val="single"/>
-              </w:rPr>
-              <w:t>36</w:t>
-            </w:r>
-            <w:r>
-              <w:rPr>
-                <w:sz w:val="28"/>
-                <w:szCs w:val="28"/>
-              </w:rPr>
-              <w:t xml:space="preserve">: </w:t>
-            </w:r>
-            <w:r>
-              <w:rPr>
-                <w:sz w:val="28"/>
-                <w:szCs w:val="28"/>
-              </w:rPr>
-              <w:t>Fixed error message during Globus download to remove internal implementation detail</w:t>
-            </w:r>
-            <w:del w:id="5" w:author="Frost, Ruth (NIH/NCI) [C]" w:date="2021-03-30T13:32:00Z">
-              <w:r>
-                <w:rPr>
-                  <w:sz w:val="28"/>
-                  <w:szCs w:val="28"/>
-                </w:rPr>
-                <w:delText>,</w:delText>
-              </w:r>
-            </w:del>
-            <w:r>
-              <w:rPr>
-                <w:sz w:val="28"/>
-                <w:szCs w:val="28"/>
-              </w:rPr>
-              <w:t xml:space="preserve"> and provide information that will enable users to fix their Globus endpoint setting.</w:t>
-            </w:r>
-          </w:p>
-          <w:p>
-            <w:pPr>
-              <w:rPr>
-                <w:rFonts w:cstheme="minorHAnsi"/>
-                <w:bCs/>
-                <w:sz w:val="28"/>
-                <w:szCs w:val="28"/>
-                <w:u w:val="single"/>
-              </w:rPr>
-            </w:pPr>
-          </w:p>
-          <w:p>
-            <w:pPr>
-              <w:rPr>
-                <w:sz w:val="28"/>
-                <w:szCs w:val="28"/>
-              </w:rPr>
-            </w:pPr>
-            <w:r>
-              <w:rPr>
-                <w:sz w:val="28"/>
-                <w:szCs w:val="28"/>
-                <w:u w:val="single"/>
-              </w:rPr>
-              <w:t>HPCDAMAMGM-1</w:t>
-            </w:r>
-            <w:r>
-              <w:rPr>
-                <w:sz w:val="28"/>
-                <w:szCs w:val="28"/>
-                <w:u w:val="single"/>
-              </w:rPr>
-              <w:t>4</w:t>
-            </w:r>
-            <w:r>
-              <w:rPr>
-                <w:sz w:val="28"/>
-                <w:szCs w:val="28"/>
-                <w:u w:val="single"/>
-              </w:rPr>
-              <w:t>38</w:t>
-            </w:r>
-            <w:r>
-              <w:rPr>
-                <w:sz w:val="28"/>
-                <w:szCs w:val="28"/>
-                <w:u w:val="single"/>
-              </w:rPr>
-              <w:t>:</w:t>
-            </w:r>
             <w:r>
               <w:rPr>
                 <w:sz w:val="28"/>
@@ -2541,46 +2420,19 @@
               </w:rPr>
               <w:t xml:space="preserve">(Browse to home, </w:t>
             </w:r>
-            <w:del w:id="6" w:author="Frost, Ruth (NIH/NCI) [C]" w:date="2021-03-30T13:33:00Z">
-              <w:r>
-                <w:rPr>
-                  <w:sz w:val="28"/>
-                  <w:szCs w:val="28"/>
-                </w:rPr>
-                <w:delText>Delete b</w:delText>
-              </w:r>
-            </w:del>
-            <w:ins w:id="7" w:author="Frost, Ruth (NIH/NCI) [C]" w:date="2021-03-30T13:33:00Z">
-              <w:r>
-                <w:rPr>
-                  <w:sz w:val="28"/>
-                  <w:szCs w:val="28"/>
-                </w:rPr>
-                <w:t>B</w:t>
-              </w:r>
-            </w:ins>
-            <w:r>
-              <w:rPr>
-                <w:sz w:val="28"/>
-                <w:szCs w:val="28"/>
-              </w:rPr>
-              <w:t xml:space="preserve">ookmarks, </w:t>
-            </w:r>
-            <w:proofErr w:type="gramStart"/>
-            <w:r>
-              <w:rPr>
-                <w:sz w:val="28"/>
-                <w:szCs w:val="28"/>
-              </w:rPr>
-              <w:t>Browse</w:t>
-            </w:r>
-            <w:proofErr w:type="gramEnd"/>
-            <w:r>
-              <w:rPr>
-                <w:sz w:val="28"/>
-                <w:szCs w:val="28"/>
-              </w:rPr>
-              <w:t xml:space="preserve"> to path), </w:t>
+            <w:r>
+              <w:rPr>
+                <w:sz w:val="28"/>
+                <w:szCs w:val="28"/>
+              </w:rPr>
+              <w:t>B</w:t>
+            </w:r>
+            <w:r>
+              <w:rPr>
+                <w:sz w:val="28"/>
+                <w:szCs w:val="28"/>
+              </w:rPr>
+              <w:t xml:space="preserve">ookmarks, Browse to path), </w:t>
             </w:r>
             <w:r>
               <w:rPr>
@@ -7758,14 +7610,6 @@
     <w:abstractNumId w:val="24"/>
   </w:num>
 </w:numbering>
-</file>
-
-<file path=word/people.xml><?xml version="1.0" encoding="utf-8"?>
-<w15:people xmlns:wpc="http://schemas.microsoft.com/office/word/2010/wordprocessingCanvas" xmlns:cx="http://schemas.microsoft.com/office/drawing/2014/chartex" xmlns:cx1="http://schemas.microsoft.com/office/drawing/2015/9/8/chartex" xmlns:cx2="http://schemas.microsoft.com/office/drawing/2015/10/21/chartex" xmlns:cx3="http://schemas.microsoft.com/office/drawing/2016/5/9/chartex" xmlns:cx4="http://schemas.microsoft.com/office/drawing/2016/5/10/chartex" xmlns:cx5="http://schemas.microsoft.com/office/drawing/2016/5/11/chartex" xmlns:cx6="http://schemas.microsoft.com/office/drawing/2016/5/12/chartex" xmlns:cx7="http://schemas.microsoft.com/office/drawing/2016/5/13/chartex" xmlns:cx8="http://schemas.microsoft.com/office/drawing/2016/5/14/chartex" xmlns:mc="http://schemas.openxmlformats.org/markup-compatibility/2006" xmlns:aink="http://schemas.microsoft.com/office/drawing/2016/ink" xmlns:am3d="http://schemas.microsoft.com/office/drawing/2017/model3d" xmlns:o="urn:schemas-microsoft-com:office:office" xmlns:r="http://schemas.openxmlformats.org/officeDocument/2006/relationships" xmlns:m="http://schemas.openxmlformats.org/officeDocument/2006/math" xmlns:v="urn:schemas-microsoft-com:vml" xmlns:wp14="http://schemas.microsoft.com/office/word/2010/wordprocessingDrawing" xmlns:wp="http://schemas.openxmlformats.org/drawingml/2006/wordprocessingDrawing" xmlns:w10="urn:schemas-microsoft-com:office:word" xmlns:w="http://schemas.openxmlformats.org/wordprocessingml/2006/main" xmlns:w14="http://schemas.microsoft.com/office/word/2010/wordml" xmlns:w15="http://schemas.microsoft.com/office/word/2012/wordml" xmlns:w16cex="http://schemas.microsoft.com/office/word/2018/wordml/cex" xmlns:w16cid="http://schemas.microsoft.com/office/word/2016/wordml/cid" xmlns:w16="http://schemas.microsoft.com/office/word/2018/wordml" xmlns:w16se="http://schemas.microsoft.com/office/word/2015/wordml/symex" xmlns:wpg="http://schemas.microsoft.com/office/word/2010/wordprocessingGroup" xmlns:wpi="http://schemas.microsoft.com/office/word/2010/wordprocessingInk" xmlns:wne="http://schemas.microsoft.com/office/word/2006/wordml" xmlns:wps="http://schemas.microsoft.com/office/word/2010/wordprocessingShape" mc:Ignorable="w14 w15 w16se w16cid w16 w16cex wp14">
-  <w15:person w15:author="Frost, Ruth (NIH/NCI) [C]">
-    <w15:presenceInfo w15:providerId="AD" w15:userId="S::frostrs@nih.gov::e86f5093-f09a-4441-8b8c-2bc0fea2de9d"/>
-  </w15:person>
-</w15:people>
 </file>
 
 <file path=word/styles.xml><?xml version="1.0" encoding="utf-8"?>

</xml_diff>